<commit_message>
Diccionario de datos. 19/09/2016
</commit_message>
<xml_diff>
--- a/DiccionarioDeDatos.docx
+++ b/DiccionarioDeDatos.docx
@@ -180,8 +180,6 @@
             </w:r>
           </w:p>
         </w:tc>
-        <w:bookmarkStart w:id="0" w:name="_GoBack"/>
-        <w:bookmarkEnd w:id="0"/>
       </w:tr>
       <w:tr>
         <w:trPr>
@@ -480,6 +478,8 @@
             </w:r>
           </w:p>
         </w:tc>
+        <w:bookmarkStart w:id="0" w:name="_GoBack"/>
+        <w:bookmarkEnd w:id="0"/>
       </w:tr>
       <w:tr>
         <w:trPr>
@@ -931,10 +931,7 @@
               <w:cnfStyle w:val="000000000000" w:firstRow="0" w:lastRow="0" w:firstColumn="0" w:lastColumn="0" w:oddVBand="0" w:evenVBand="0" w:oddHBand="0" w:evenHBand="0" w:firstRowFirstColumn="0" w:firstRowLastColumn="0" w:lastRowFirstColumn="0" w:lastRowLastColumn="0"/>
             </w:pPr>
             <w:r>
-              <w:t>Cantidad que se cancelara por el producto comprado</w:t>
-            </w:r>
-            <w:r>
-              <w:t>.</w:t>
+              <w:t>Cantidad que se cancelara por el producto comprado.</w:t>
             </w:r>
           </w:p>
         </w:tc>
@@ -984,6 +981,88 @@
           <w:p>
             <w:pPr>
               <w:cnfStyle w:val="000000000000" w:firstRow="0" w:lastRow="0" w:firstColumn="0" w:lastColumn="0" w:oddVBand="0" w:evenVBand="0" w:oddHBand="0" w:evenHBand="0" w:firstRowFirstColumn="0" w:firstRowLastColumn="0" w:lastRowFirstColumn="0" w:lastRowLastColumn="0"/>
+            </w:pPr>
+            <w:r>
+              <w:t>NO</w:t>
+            </w:r>
+          </w:p>
+        </w:tc>
+      </w:tr>
+      <w:tr>
+        <w:trPr>
+          <w:cnfStyle w:val="000000100000" w:firstRow="0" w:lastRow="0" w:firstColumn="0" w:lastColumn="0" w:oddVBand="0" w:evenVBand="0" w:oddHBand="1" w:evenHBand="0" w:firstRowFirstColumn="0" w:firstRowLastColumn="0" w:lastRowFirstColumn="0" w:lastRowLastColumn="0"/>
+          <w:trHeight w:val="274"/>
+        </w:trPr>
+        <w:tc>
+          <w:tcPr>
+            <w:cnfStyle w:val="001000000000" w:firstRow="0" w:lastRow="0" w:firstColumn="1" w:lastColumn="0" w:oddVBand="0" w:evenVBand="0" w:oddHBand="0" w:evenHBand="0" w:firstRowFirstColumn="0" w:firstRowLastColumn="0" w:lastRowFirstColumn="0" w:lastRowLastColumn="0"/>
+            <w:tcW w:w="1704" w:type="dxa"/>
+          </w:tcPr>
+          <w:p>
+            <w:r>
+              <w:t>IVA</w:t>
+            </w:r>
+          </w:p>
+        </w:tc>
+        <w:tc>
+          <w:tcPr>
+            <w:tcW w:w="1998" w:type="dxa"/>
+          </w:tcPr>
+          <w:p>
+            <w:pPr>
+              <w:cnfStyle w:val="000000100000" w:firstRow="0" w:lastRow="0" w:firstColumn="0" w:lastColumn="0" w:oddVBand="0" w:evenVBand="0" w:oddHBand="1" w:evenHBand="0" w:firstRowFirstColumn="0" w:firstRowLastColumn="0" w:lastRowFirstColumn="0" w:lastRowLastColumn="0"/>
+            </w:pPr>
+            <w:r>
+              <w:t>Impuesto de valor adicional que se debe cancelar por cada producto.</w:t>
+            </w:r>
+          </w:p>
+        </w:tc>
+        <w:tc>
+          <w:tcPr>
+            <w:tcW w:w="1464" w:type="dxa"/>
+          </w:tcPr>
+          <w:p>
+            <w:pPr>
+              <w:cnfStyle w:val="000000100000" w:firstRow="0" w:lastRow="0" w:firstColumn="0" w:lastColumn="0" w:oddVBand="0" w:evenVBand="0" w:oddHBand="1" w:evenHBand="0" w:firstRowFirstColumn="0" w:firstRowLastColumn="0" w:lastRowFirstColumn="0" w:lastRowLastColumn="0"/>
+            </w:pPr>
+            <w:r>
+              <w:t>Decimal</w:t>
+            </w:r>
+          </w:p>
+        </w:tc>
+        <w:tc>
+          <w:tcPr>
+            <w:tcW w:w="1179" w:type="dxa"/>
+          </w:tcPr>
+          <w:p>
+            <w:pPr>
+              <w:cnfStyle w:val="000000100000" w:firstRow="0" w:lastRow="0" w:firstColumn="0" w:lastColumn="0" w:oddVBand="0" w:evenVBand="0" w:oddHBand="1" w:evenHBand="0" w:firstRowFirstColumn="0" w:firstRowLastColumn="0" w:lastRowFirstColumn="0" w:lastRowLastColumn="0"/>
+            </w:pPr>
+            <w:r>
+              <w:t>20</w:t>
+            </w:r>
+          </w:p>
+        </w:tc>
+        <w:tc>
+          <w:tcPr>
+            <w:tcW w:w="1104" w:type="dxa"/>
+          </w:tcPr>
+          <w:p>
+            <w:pPr>
+              <w:cnfStyle w:val="000000100000" w:firstRow="0" w:lastRow="0" w:firstColumn="0" w:lastColumn="0" w:oddVBand="0" w:evenVBand="0" w:oddHBand="1" w:evenHBand="0" w:firstRowFirstColumn="0" w:firstRowLastColumn="0" w:lastRowFirstColumn="0" w:lastRowLastColumn="0"/>
+            </w:pPr>
+            <w:r>
+              <w:t>NO</w:t>
+            </w:r>
+          </w:p>
+        </w:tc>
+        <w:tc>
+          <w:tcPr>
+            <w:tcW w:w="1350" w:type="dxa"/>
+          </w:tcPr>
+          <w:p>
+            <w:pPr>
+              <w:cnfStyle w:val="000000100000" w:firstRow="0" w:lastRow="0" w:firstColumn="0" w:lastColumn="0" w:oddVBand="0" w:evenVBand="0" w:oddHBand="1" w:evenHBand="0" w:firstRowFirstColumn="0" w:firstRowLastColumn="0" w:lastRowFirstColumn="0" w:lastRowLastColumn="0"/>
             </w:pPr>
             <w:r>
               <w:t>NO</w:t>
@@ -992,9 +1071,6 @@
         </w:tc>
       </w:tr>
     </w:tbl>
-    <w:p/>
-    <w:p/>
-    <w:p/>
     <w:p/>
     <w:p/>
     <w:p/>
@@ -1627,6 +1703,15 @@
     <w:p/>
     <w:p/>
     <w:p/>
+    <w:p>
+      <w:pPr>
+        <w:rPr>
+          <w:b/>
+          <w:sz w:val="32"/>
+          <w:szCs w:val="32"/>
+        </w:rPr>
+      </w:pPr>
+    </w:p>
     <w:p>
       <w:pPr>
         <w:rPr>
@@ -4036,6 +4121,639 @@
         </w:tc>
       </w:tr>
     </w:tbl>
+    <w:p/>
+    <w:p/>
+    <w:p/>
+    <w:p/>
+    <w:p/>
+    <w:p/>
+    <w:p/>
+    <w:p/>
+    <w:p/>
+    <w:p/>
+    <w:p/>
+    <w:p/>
+    <w:p/>
+    <w:p/>
+    <w:p/>
+    <w:p/>
+    <w:p/>
+    <w:p/>
+    <w:p>
+      <w:pPr>
+        <w:rPr>
+          <w:b/>
+          <w:sz w:val="32"/>
+          <w:szCs w:val="32"/>
+        </w:rPr>
+      </w:pPr>
+    </w:p>
+    <w:p>
+      <w:pPr>
+        <w:rPr>
+          <w:b/>
+          <w:sz w:val="32"/>
+          <w:szCs w:val="32"/>
+        </w:rPr>
+      </w:pPr>
+      <w:r>
+        <w:rPr>
+          <w:b/>
+          <w:sz w:val="32"/>
+          <w:szCs w:val="32"/>
+        </w:rPr>
+        <w:t xml:space="preserve">TABLA </w:t>
+      </w:r>
+      <w:r>
+        <w:rPr>
+          <w:b/>
+          <w:sz w:val="32"/>
+          <w:szCs w:val="32"/>
+        </w:rPr>
+        <w:t>METODO DE PAGO</w:t>
+      </w:r>
+    </w:p>
+    <w:tbl>
+      <w:tblPr>
+        <w:tblStyle w:val="Listavistosa"/>
+        <w:tblW w:w="8794" w:type="dxa"/>
+        <w:tblLook w:val="04A0" w:firstRow="1" w:lastRow="0" w:firstColumn="1" w:lastColumn="0" w:noHBand="0" w:noVBand="1"/>
+      </w:tblPr>
+      <w:tblGrid>
+        <w:gridCol w:w="2660"/>
+        <w:gridCol w:w="6134"/>
+      </w:tblGrid>
+      <w:tr>
+        <w:trPr>
+          <w:cnfStyle w:val="100000000000" w:firstRow="1" w:lastRow="0" w:firstColumn="0" w:lastColumn="0" w:oddVBand="0" w:evenVBand="0" w:oddHBand="0" w:evenHBand="0" w:firstRowFirstColumn="0" w:firstRowLastColumn="0" w:lastRowFirstColumn="0" w:lastRowLastColumn="0"/>
+          <w:trHeight w:val="268"/>
+        </w:trPr>
+        <w:tc>
+          <w:tcPr>
+            <w:cnfStyle w:val="001000000000" w:firstRow="0" w:lastRow="0" w:firstColumn="1" w:lastColumn="0" w:oddVBand="0" w:evenVBand="0" w:oddHBand="0" w:evenHBand="0" w:firstRowFirstColumn="0" w:firstRowLastColumn="0" w:lastRowFirstColumn="0" w:lastRowLastColumn="0"/>
+            <w:tcW w:w="2660" w:type="dxa"/>
+          </w:tcPr>
+          <w:p>
+            <w:r>
+              <w:t>Nombre</w:t>
+            </w:r>
+          </w:p>
+        </w:tc>
+        <w:tc>
+          <w:tcPr>
+            <w:tcW w:w="6134" w:type="dxa"/>
+          </w:tcPr>
+          <w:p>
+            <w:pPr>
+              <w:cnfStyle w:val="100000000000" w:firstRow="1" w:lastRow="0" w:firstColumn="0" w:lastColumn="0" w:oddVBand="0" w:evenVBand="0" w:oddHBand="0" w:evenHBand="0" w:firstRowFirstColumn="0" w:firstRowLastColumn="0" w:lastRowFirstColumn="0" w:lastRowLastColumn="0"/>
+            </w:pPr>
+            <w:r>
+              <w:t>Tipo De Método De Pago</w:t>
+            </w:r>
+          </w:p>
+        </w:tc>
+      </w:tr>
+      <w:tr>
+        <w:trPr>
+          <w:cnfStyle w:val="000000100000" w:firstRow="0" w:lastRow="0" w:firstColumn="0" w:lastColumn="0" w:oddVBand="0" w:evenVBand="0" w:oddHBand="1" w:evenHBand="0" w:firstRowFirstColumn="0" w:firstRowLastColumn="0" w:lastRowFirstColumn="0" w:lastRowLastColumn="0"/>
+          <w:trHeight w:val="268"/>
+        </w:trPr>
+        <w:tc>
+          <w:tcPr>
+            <w:cnfStyle w:val="001000000000" w:firstRow="0" w:lastRow="0" w:firstColumn="1" w:lastColumn="0" w:oddVBand="0" w:evenVBand="0" w:oddHBand="0" w:evenHBand="0" w:firstRowFirstColumn="0" w:firstRowLastColumn="0" w:lastRowFirstColumn="0" w:lastRowLastColumn="0"/>
+            <w:tcW w:w="2660" w:type="dxa"/>
+          </w:tcPr>
+          <w:p>
+            <w:r>
+              <w:t>Descripción</w:t>
+            </w:r>
+          </w:p>
+        </w:tc>
+        <w:tc>
+          <w:tcPr>
+            <w:tcW w:w="6134" w:type="dxa"/>
+          </w:tcPr>
+          <w:p>
+            <w:pPr>
+              <w:cnfStyle w:val="000000100000" w:firstRow="0" w:lastRow="0" w:firstColumn="0" w:lastColumn="0" w:oddVBand="0" w:evenVBand="0" w:oddHBand="1" w:evenHBand="0" w:firstRowFirstColumn="0" w:firstRowLastColumn="0" w:lastRowFirstColumn="0" w:lastRowLastColumn="0"/>
+            </w:pPr>
+            <w:r>
+              <w:t xml:space="preserve">Tabla que almacena la información </w:t>
+            </w:r>
+            <w:r>
+              <w:t>de cómo cancelara el producto el usuario.</w:t>
+            </w:r>
+          </w:p>
+        </w:tc>
+      </w:tr>
+      <w:tr>
+        <w:trPr>
+          <w:trHeight w:val="268"/>
+        </w:trPr>
+        <w:tc>
+          <w:tcPr>
+            <w:cnfStyle w:val="001000000000" w:firstRow="0" w:lastRow="0" w:firstColumn="1" w:lastColumn="0" w:oddVBand="0" w:evenVBand="0" w:oddHBand="0" w:evenHBand="0" w:firstRowFirstColumn="0" w:firstRowLastColumn="0" w:lastRowFirstColumn="0" w:lastRowLastColumn="0"/>
+            <w:tcW w:w="2660" w:type="dxa"/>
+          </w:tcPr>
+          <w:p>
+            <w:r>
+              <w:t>Relaciones</w:t>
+            </w:r>
+          </w:p>
+        </w:tc>
+        <w:tc>
+          <w:tcPr>
+            <w:tcW w:w="6134" w:type="dxa"/>
+          </w:tcPr>
+          <w:p>
+            <w:pPr>
+              <w:cnfStyle w:val="000000000000" w:firstRow="0" w:lastRow="0" w:firstColumn="0" w:lastColumn="0" w:oddVBand="0" w:evenVBand="0" w:oddHBand="0" w:evenHBand="0" w:firstRowFirstColumn="0" w:firstRowLastColumn="0" w:lastRowFirstColumn="0" w:lastRowLastColumn="0"/>
+            </w:pPr>
+            <w:r>
+              <w:t xml:space="preserve">Con la tabla </w:t>
+            </w:r>
+            <w:r>
+              <w:t>Usuario.</w:t>
+            </w:r>
+          </w:p>
+        </w:tc>
+      </w:tr>
+      <w:tr>
+        <w:trPr>
+          <w:cnfStyle w:val="000000100000" w:firstRow="0" w:lastRow="0" w:firstColumn="0" w:lastColumn="0" w:oddVBand="0" w:evenVBand="0" w:oddHBand="1" w:evenHBand="0" w:firstRowFirstColumn="0" w:firstRowLastColumn="0" w:lastRowFirstColumn="0" w:lastRowLastColumn="0"/>
+          <w:trHeight w:val="268"/>
+        </w:trPr>
+        <w:tc>
+          <w:tcPr>
+            <w:cnfStyle w:val="001000000000" w:firstRow="0" w:lastRow="0" w:firstColumn="1" w:lastColumn="0" w:oddVBand="0" w:evenVBand="0" w:oddHBand="0" w:evenHBand="0" w:firstRowFirstColumn="0" w:firstRowLastColumn="0" w:lastRowFirstColumn="0" w:lastRowLastColumn="0"/>
+            <w:tcW w:w="2660" w:type="dxa"/>
+          </w:tcPr>
+          <w:p/>
+        </w:tc>
+        <w:tc>
+          <w:tcPr>
+            <w:tcW w:w="6134" w:type="dxa"/>
+          </w:tcPr>
+          <w:p>
+            <w:pPr>
+              <w:cnfStyle w:val="000000100000" w:firstRow="0" w:lastRow="0" w:firstColumn="0" w:lastColumn="0" w:oddVBand="0" w:evenVBand="0" w:oddHBand="1" w:evenHBand="0" w:firstRowFirstColumn="0" w:firstRowLastColumn="0" w:lastRowFirstColumn="0" w:lastRowLastColumn="0"/>
+            </w:pPr>
+          </w:p>
+        </w:tc>
+      </w:tr>
+    </w:tbl>
+    <w:p>
+      <w:pPr>
+        <w:rPr>
+          <w:b/>
+          <w:sz w:val="32"/>
+          <w:szCs w:val="32"/>
+        </w:rPr>
+      </w:pPr>
+    </w:p>
+    <w:tbl>
+      <w:tblPr>
+        <w:tblStyle w:val="Listavistosa"/>
+        <w:tblW w:w="8757" w:type="dxa"/>
+        <w:tblLayout w:type="fixed"/>
+        <w:tblLook w:val="04A0" w:firstRow="1" w:lastRow="0" w:firstColumn="1" w:lastColumn="0" w:noHBand="0" w:noVBand="1"/>
+      </w:tblPr>
+      <w:tblGrid>
+        <w:gridCol w:w="2066"/>
+        <w:gridCol w:w="1781"/>
+        <w:gridCol w:w="1294"/>
+        <w:gridCol w:w="1294"/>
+        <w:gridCol w:w="978"/>
+        <w:gridCol w:w="1344"/>
+      </w:tblGrid>
+      <w:tr>
+        <w:trPr>
+          <w:cnfStyle w:val="100000000000" w:firstRow="1" w:lastRow="0" w:firstColumn="0" w:lastColumn="0" w:oddVBand="0" w:evenVBand="0" w:oddHBand="0" w:evenHBand="0" w:firstRowFirstColumn="0" w:firstRowLastColumn="0" w:lastRowFirstColumn="0" w:lastRowLastColumn="0"/>
+          <w:trHeight w:val="277"/>
+        </w:trPr>
+        <w:tc>
+          <w:tcPr>
+            <w:cnfStyle w:val="001000000000" w:firstRow="0" w:lastRow="0" w:firstColumn="1" w:lastColumn="0" w:oddVBand="0" w:evenVBand="0" w:oddHBand="0" w:evenHBand="0" w:firstRowFirstColumn="0" w:firstRowLastColumn="0" w:lastRowFirstColumn="0" w:lastRowLastColumn="0"/>
+            <w:tcW w:w="2066" w:type="dxa"/>
+          </w:tcPr>
+          <w:p>
+            <w:r>
+              <w:t>ATRIBUTO</w:t>
+            </w:r>
+          </w:p>
+        </w:tc>
+        <w:tc>
+          <w:tcPr>
+            <w:tcW w:w="1781" w:type="dxa"/>
+          </w:tcPr>
+          <w:p>
+            <w:pPr>
+              <w:cnfStyle w:val="100000000000" w:firstRow="1" w:lastRow="0" w:firstColumn="0" w:lastColumn="0" w:oddVBand="0" w:evenVBand="0" w:oddHBand="0" w:evenHBand="0" w:firstRowFirstColumn="0" w:firstRowLastColumn="0" w:lastRowFirstColumn="0" w:lastRowLastColumn="0"/>
+            </w:pPr>
+            <w:r>
+              <w:t xml:space="preserve">DESCRIPCION </w:t>
+            </w:r>
+          </w:p>
+        </w:tc>
+        <w:tc>
+          <w:tcPr>
+            <w:tcW w:w="1294" w:type="dxa"/>
+          </w:tcPr>
+          <w:p>
+            <w:pPr>
+              <w:cnfStyle w:val="100000000000" w:firstRow="1" w:lastRow="0" w:firstColumn="0" w:lastColumn="0" w:oddVBand="0" w:evenVBand="0" w:oddHBand="0" w:evenHBand="0" w:firstRowFirstColumn="0" w:firstRowLastColumn="0" w:lastRowFirstColumn="0" w:lastRowLastColumn="0"/>
+            </w:pPr>
+            <w:r>
+              <w:t>TIPO</w:t>
+            </w:r>
+          </w:p>
+        </w:tc>
+        <w:tc>
+          <w:tcPr>
+            <w:tcW w:w="1294" w:type="dxa"/>
+          </w:tcPr>
+          <w:p>
+            <w:pPr>
+              <w:cnfStyle w:val="100000000000" w:firstRow="1" w:lastRow="0" w:firstColumn="0" w:lastColumn="0" w:oddVBand="0" w:evenVBand="0" w:oddHBand="0" w:evenHBand="0" w:firstRowFirstColumn="0" w:firstRowLastColumn="0" w:lastRowFirstColumn="0" w:lastRowLastColumn="0"/>
+            </w:pPr>
+            <w:r>
+              <w:t>TAMAÑO</w:t>
+            </w:r>
+          </w:p>
+        </w:tc>
+        <w:tc>
+          <w:tcPr>
+            <w:tcW w:w="978" w:type="dxa"/>
+          </w:tcPr>
+          <w:p>
+            <w:pPr>
+              <w:cnfStyle w:val="100000000000" w:firstRow="1" w:lastRow="0" w:firstColumn="0" w:lastColumn="0" w:oddVBand="0" w:evenVBand="0" w:oddHBand="0" w:evenHBand="0" w:firstRowFirstColumn="0" w:firstRowLastColumn="0" w:lastRowFirstColumn="0" w:lastRowLastColumn="0"/>
+            </w:pPr>
+            <w:r>
+              <w:t>PK</w:t>
+            </w:r>
+          </w:p>
+        </w:tc>
+        <w:tc>
+          <w:tcPr>
+            <w:tcW w:w="1344" w:type="dxa"/>
+          </w:tcPr>
+          <w:p>
+            <w:pPr>
+              <w:cnfStyle w:val="100000000000" w:firstRow="1" w:lastRow="0" w:firstColumn="0" w:lastColumn="0" w:oddVBand="0" w:evenVBand="0" w:oddHBand="0" w:evenHBand="0" w:firstRowFirstColumn="0" w:firstRowLastColumn="0" w:lastRowFirstColumn="0" w:lastRowLastColumn="0"/>
+            </w:pPr>
+            <w:r>
+              <w:t>OPCIONAL</w:t>
+            </w:r>
+          </w:p>
+        </w:tc>
+      </w:tr>
+      <w:tr>
+        <w:trPr>
+          <w:cnfStyle w:val="000000100000" w:firstRow="0" w:lastRow="0" w:firstColumn="0" w:lastColumn="0" w:oddVBand="0" w:evenVBand="0" w:oddHBand="1" w:evenHBand="0" w:firstRowFirstColumn="0" w:firstRowLastColumn="0" w:lastRowFirstColumn="0" w:lastRowLastColumn="0"/>
+          <w:trHeight w:val="829"/>
+        </w:trPr>
+        <w:tc>
+          <w:tcPr>
+            <w:cnfStyle w:val="001000000000" w:firstRow="0" w:lastRow="0" w:firstColumn="1" w:lastColumn="0" w:oddVBand="0" w:evenVBand="0" w:oddHBand="0" w:evenHBand="0" w:firstRowFirstColumn="0" w:firstRowLastColumn="0" w:lastRowFirstColumn="0" w:lastRowLastColumn="0"/>
+            <w:tcW w:w="2066" w:type="dxa"/>
+          </w:tcPr>
+          <w:p>
+            <w:r>
+              <w:t>IdPago</w:t>
+            </w:r>
+          </w:p>
+        </w:tc>
+        <w:tc>
+          <w:tcPr>
+            <w:tcW w:w="1781" w:type="dxa"/>
+          </w:tcPr>
+          <w:p>
+            <w:pPr>
+              <w:cnfStyle w:val="000000100000" w:firstRow="0" w:lastRow="0" w:firstColumn="0" w:lastColumn="0" w:oddVBand="0" w:evenVBand="0" w:oddHBand="1" w:evenHBand="0" w:firstRowFirstColumn="0" w:firstRowLastColumn="0" w:lastRowFirstColumn="0" w:lastRowLastColumn="0"/>
+            </w:pPr>
+            <w:r>
+              <w:t xml:space="preserve">Código único que identifica </w:t>
+            </w:r>
+            <w:r>
+              <w:t>a los pagos</w:t>
+            </w:r>
+            <w:r>
+              <w:t>.</w:t>
+            </w:r>
+          </w:p>
+        </w:tc>
+        <w:tc>
+          <w:tcPr>
+            <w:tcW w:w="1294" w:type="dxa"/>
+          </w:tcPr>
+          <w:p>
+            <w:pPr>
+              <w:cnfStyle w:val="000000100000" w:firstRow="0" w:lastRow="0" w:firstColumn="0" w:lastColumn="0" w:oddVBand="0" w:evenVBand="0" w:oddHBand="1" w:evenHBand="0" w:firstRowFirstColumn="0" w:firstRowLastColumn="0" w:lastRowFirstColumn="0" w:lastRowLastColumn="0"/>
+            </w:pPr>
+            <w:r>
+              <w:t>Numérico</w:t>
+            </w:r>
+          </w:p>
+        </w:tc>
+        <w:tc>
+          <w:tcPr>
+            <w:tcW w:w="1294" w:type="dxa"/>
+          </w:tcPr>
+          <w:p>
+            <w:pPr>
+              <w:cnfStyle w:val="000000100000" w:firstRow="0" w:lastRow="0" w:firstColumn="0" w:lastColumn="0" w:oddVBand="0" w:evenVBand="0" w:oddHBand="1" w:evenHBand="0" w:firstRowFirstColumn="0" w:firstRowLastColumn="0" w:lastRowFirstColumn="0" w:lastRowLastColumn="0"/>
+            </w:pPr>
+            <w:r>
+              <w:t>20</w:t>
+            </w:r>
+          </w:p>
+        </w:tc>
+        <w:tc>
+          <w:tcPr>
+            <w:tcW w:w="978" w:type="dxa"/>
+          </w:tcPr>
+          <w:p>
+            <w:pPr>
+              <w:cnfStyle w:val="000000100000" w:firstRow="0" w:lastRow="0" w:firstColumn="0" w:lastColumn="0" w:oddVBand="0" w:evenVBand="0" w:oddHBand="1" w:evenHBand="0" w:firstRowFirstColumn="0" w:firstRowLastColumn="0" w:lastRowFirstColumn="0" w:lastRowLastColumn="0"/>
+            </w:pPr>
+            <w:r>
+              <w:t>SI</w:t>
+            </w:r>
+          </w:p>
+        </w:tc>
+        <w:tc>
+          <w:tcPr>
+            <w:tcW w:w="1344" w:type="dxa"/>
+          </w:tcPr>
+          <w:p>
+            <w:pPr>
+              <w:cnfStyle w:val="000000100000" w:firstRow="0" w:lastRow="0" w:firstColumn="0" w:lastColumn="0" w:oddVBand="0" w:evenVBand="0" w:oddHBand="1" w:evenHBand="0" w:firstRowFirstColumn="0" w:firstRowLastColumn="0" w:lastRowFirstColumn="0" w:lastRowLastColumn="0"/>
+            </w:pPr>
+            <w:r>
+              <w:t>NO</w:t>
+            </w:r>
+          </w:p>
+        </w:tc>
+      </w:tr>
+      <w:tr>
+        <w:trPr>
+          <w:trHeight w:val="553"/>
+        </w:trPr>
+        <w:tc>
+          <w:tcPr>
+            <w:cnfStyle w:val="001000000000" w:firstRow="0" w:lastRow="0" w:firstColumn="1" w:lastColumn="0" w:oddVBand="0" w:evenVBand="0" w:oddHBand="0" w:evenHBand="0" w:firstRowFirstColumn="0" w:firstRowLastColumn="0" w:lastRowFirstColumn="0" w:lastRowLastColumn="0"/>
+            <w:tcW w:w="2066" w:type="dxa"/>
+          </w:tcPr>
+          <w:p>
+            <w:r>
+              <w:t>CodPersona</w:t>
+            </w:r>
+          </w:p>
+        </w:tc>
+        <w:tc>
+          <w:tcPr>
+            <w:tcW w:w="1781" w:type="dxa"/>
+          </w:tcPr>
+          <w:p>
+            <w:pPr>
+              <w:cnfStyle w:val="000000000000" w:firstRow="0" w:lastRow="0" w:firstColumn="0" w:lastColumn="0" w:oddVBand="0" w:evenVBand="0" w:oddHBand="0" w:evenHBand="0" w:firstRowFirstColumn="0" w:firstRowLastColumn="0" w:lastRowFirstColumn="0" w:lastRowLastColumn="0"/>
+            </w:pPr>
+            <w:r>
+              <w:t>Nombre de las marca.</w:t>
+            </w:r>
+          </w:p>
+        </w:tc>
+        <w:tc>
+          <w:tcPr>
+            <w:tcW w:w="1294" w:type="dxa"/>
+          </w:tcPr>
+          <w:p>
+            <w:pPr>
+              <w:cnfStyle w:val="000000000000" w:firstRow="0" w:lastRow="0" w:firstColumn="0" w:lastColumn="0" w:oddVBand="0" w:evenVBand="0" w:oddHBand="0" w:evenHBand="0" w:firstRowFirstColumn="0" w:firstRowLastColumn="0" w:lastRowFirstColumn="0" w:lastRowLastColumn="0"/>
+            </w:pPr>
+            <w:r>
+              <w:t>Numérico</w:t>
+            </w:r>
+          </w:p>
+        </w:tc>
+        <w:tc>
+          <w:tcPr>
+            <w:tcW w:w="1294" w:type="dxa"/>
+          </w:tcPr>
+          <w:p>
+            <w:pPr>
+              <w:cnfStyle w:val="000000000000" w:firstRow="0" w:lastRow="0" w:firstColumn="0" w:lastColumn="0" w:oddVBand="0" w:evenVBand="0" w:oddHBand="0" w:evenHBand="0" w:firstRowFirstColumn="0" w:firstRowLastColumn="0" w:lastRowFirstColumn="0" w:lastRowLastColumn="0"/>
+            </w:pPr>
+            <w:r>
+              <w:t>2</w:t>
+            </w:r>
+            <w:r>
+              <w:t>0</w:t>
+            </w:r>
+          </w:p>
+        </w:tc>
+        <w:tc>
+          <w:tcPr>
+            <w:tcW w:w="978" w:type="dxa"/>
+          </w:tcPr>
+          <w:p>
+            <w:pPr>
+              <w:cnfStyle w:val="000000000000" w:firstRow="0" w:lastRow="0" w:firstColumn="0" w:lastColumn="0" w:oddVBand="0" w:evenVBand="0" w:oddHBand="0" w:evenHBand="0" w:firstRowFirstColumn="0" w:firstRowLastColumn="0" w:lastRowFirstColumn="0" w:lastRowLastColumn="0"/>
+            </w:pPr>
+            <w:r>
+              <w:t>NO</w:t>
+            </w:r>
+          </w:p>
+        </w:tc>
+        <w:tc>
+          <w:tcPr>
+            <w:tcW w:w="1344" w:type="dxa"/>
+          </w:tcPr>
+          <w:p>
+            <w:pPr>
+              <w:cnfStyle w:val="000000000000" w:firstRow="0" w:lastRow="0" w:firstColumn="0" w:lastColumn="0" w:oddVBand="0" w:evenVBand="0" w:oddHBand="0" w:evenHBand="0" w:firstRowFirstColumn="0" w:firstRowLastColumn="0" w:lastRowFirstColumn="0" w:lastRowLastColumn="0"/>
+            </w:pPr>
+            <w:r>
+              <w:t>NO</w:t>
+            </w:r>
+          </w:p>
+        </w:tc>
+      </w:tr>
+      <w:tr>
+        <w:trPr>
+          <w:cnfStyle w:val="000000100000" w:firstRow="0" w:lastRow="0" w:firstColumn="0" w:lastColumn="0" w:oddVBand="0" w:evenVBand="0" w:oddHBand="1" w:evenHBand="0" w:firstRowFirstColumn="0" w:firstRowLastColumn="0" w:lastRowFirstColumn="0" w:lastRowLastColumn="0"/>
+          <w:trHeight w:val="553"/>
+        </w:trPr>
+        <w:tc>
+          <w:tcPr>
+            <w:cnfStyle w:val="001000000000" w:firstRow="0" w:lastRow="0" w:firstColumn="1" w:lastColumn="0" w:oddVBand="0" w:evenVBand="0" w:oddHBand="0" w:evenHBand="0" w:firstRowFirstColumn="0" w:firstRowLastColumn="0" w:lastRowFirstColumn="0" w:lastRowLastColumn="0"/>
+            <w:tcW w:w="2066" w:type="dxa"/>
+          </w:tcPr>
+          <w:p>
+            <w:r>
+              <w:t>MetodoPago</w:t>
+            </w:r>
+          </w:p>
+        </w:tc>
+        <w:tc>
+          <w:tcPr>
+            <w:tcW w:w="1781" w:type="dxa"/>
+          </w:tcPr>
+          <w:p>
+            <w:pPr>
+              <w:cnfStyle w:val="000000100000" w:firstRow="0" w:lastRow="0" w:firstColumn="0" w:lastColumn="0" w:oddVBand="0" w:evenVBand="0" w:oddHBand="1" w:evenHBand="0" w:firstRowFirstColumn="0" w:firstRowLastColumn="0" w:lastRowFirstColumn="0" w:lastRowLastColumn="0"/>
+            </w:pPr>
+            <w:r>
+              <w:t>Descripción del método de pago que escoge el usuario para cancelar el producto.</w:t>
+            </w:r>
+          </w:p>
+        </w:tc>
+        <w:tc>
+          <w:tcPr>
+            <w:tcW w:w="1294" w:type="dxa"/>
+          </w:tcPr>
+          <w:p>
+            <w:pPr>
+              <w:cnfStyle w:val="000000100000" w:firstRow="0" w:lastRow="0" w:firstColumn="0" w:lastColumn="0" w:oddVBand="0" w:evenVBand="0" w:oddHBand="1" w:evenHBand="0" w:firstRowFirstColumn="0" w:firstRowLastColumn="0" w:lastRowFirstColumn="0" w:lastRowLastColumn="0"/>
+            </w:pPr>
+            <w:r>
+              <w:t>Texto</w:t>
+            </w:r>
+          </w:p>
+        </w:tc>
+        <w:tc>
+          <w:tcPr>
+            <w:tcW w:w="1294" w:type="dxa"/>
+          </w:tcPr>
+          <w:p>
+            <w:pPr>
+              <w:cnfStyle w:val="000000100000" w:firstRow="0" w:lastRow="0" w:firstColumn="0" w:lastColumn="0" w:oddVBand="0" w:evenVBand="0" w:oddHBand="1" w:evenHBand="0" w:firstRowFirstColumn="0" w:firstRowLastColumn="0" w:lastRowFirstColumn="0" w:lastRowLastColumn="0"/>
+            </w:pPr>
+            <w:r>
+              <w:t>20</w:t>
+            </w:r>
+          </w:p>
+        </w:tc>
+        <w:tc>
+          <w:tcPr>
+            <w:tcW w:w="978" w:type="dxa"/>
+          </w:tcPr>
+          <w:p>
+            <w:pPr>
+              <w:cnfStyle w:val="000000100000" w:firstRow="0" w:lastRow="0" w:firstColumn="0" w:lastColumn="0" w:oddVBand="0" w:evenVBand="0" w:oddHBand="1" w:evenHBand="0" w:firstRowFirstColumn="0" w:firstRowLastColumn="0" w:lastRowFirstColumn="0" w:lastRowLastColumn="0"/>
+            </w:pPr>
+            <w:r>
+              <w:t>NO</w:t>
+            </w:r>
+          </w:p>
+        </w:tc>
+        <w:tc>
+          <w:tcPr>
+            <w:tcW w:w="1344" w:type="dxa"/>
+          </w:tcPr>
+          <w:p>
+            <w:pPr>
+              <w:cnfStyle w:val="000000100000" w:firstRow="0" w:lastRow="0" w:firstColumn="0" w:lastColumn="0" w:oddVBand="0" w:evenVBand="0" w:oddHBand="1" w:evenHBand="0" w:firstRowFirstColumn="0" w:firstRowLastColumn="0" w:lastRowFirstColumn="0" w:lastRowLastColumn="0"/>
+            </w:pPr>
+            <w:r>
+              <w:t>NO</w:t>
+            </w:r>
+          </w:p>
+        </w:tc>
+      </w:tr>
+      <w:tr>
+        <w:trPr>
+          <w:trHeight w:val="553"/>
+        </w:trPr>
+        <w:tc>
+          <w:tcPr>
+            <w:cnfStyle w:val="001000000000" w:firstRow="0" w:lastRow="0" w:firstColumn="1" w:lastColumn="0" w:oddVBand="0" w:evenVBand="0" w:oddHBand="0" w:evenHBand="0" w:firstRowFirstColumn="0" w:firstRowLastColumn="0" w:lastRowFirstColumn="0" w:lastRowLastColumn="0"/>
+            <w:tcW w:w="2066" w:type="dxa"/>
+          </w:tcPr>
+          <w:p>
+            <w:r>
+              <w:t>CuentaBancaria</w:t>
+            </w:r>
+          </w:p>
+        </w:tc>
+        <w:tc>
+          <w:tcPr>
+            <w:tcW w:w="1781" w:type="dxa"/>
+          </w:tcPr>
+          <w:p>
+            <w:pPr>
+              <w:cnfStyle w:val="000000000000" w:firstRow="0" w:lastRow="0" w:firstColumn="0" w:lastColumn="0" w:oddVBand="0" w:evenVBand="0" w:oddHBand="0" w:evenHBand="0" w:firstRowFirstColumn="0" w:firstRowLastColumn="0" w:lastRowFirstColumn="0" w:lastRowLastColumn="0"/>
+            </w:pPr>
+            <w:r>
+              <w:t>Código de la cuenta que tiene en algún banco.</w:t>
+            </w:r>
+          </w:p>
+        </w:tc>
+        <w:tc>
+          <w:tcPr>
+            <w:tcW w:w="1294" w:type="dxa"/>
+          </w:tcPr>
+          <w:p>
+            <w:pPr>
+              <w:cnfStyle w:val="000000000000" w:firstRow="0" w:lastRow="0" w:firstColumn="0" w:lastColumn="0" w:oddVBand="0" w:evenVBand="0" w:oddHBand="0" w:evenHBand="0" w:firstRowFirstColumn="0" w:firstRowLastColumn="0" w:lastRowFirstColumn="0" w:lastRowLastColumn="0"/>
+            </w:pPr>
+            <w:r>
+              <w:t>Numérico</w:t>
+            </w:r>
+          </w:p>
+        </w:tc>
+        <w:tc>
+          <w:tcPr>
+            <w:tcW w:w="1294" w:type="dxa"/>
+          </w:tcPr>
+          <w:p>
+            <w:pPr>
+              <w:cnfStyle w:val="000000000000" w:firstRow="0" w:lastRow="0" w:firstColumn="0" w:lastColumn="0" w:oddVBand="0" w:evenVBand="0" w:oddHBand="0" w:evenHBand="0" w:firstRowFirstColumn="0" w:firstRowLastColumn="0" w:lastRowFirstColumn="0" w:lastRowLastColumn="0"/>
+            </w:pPr>
+            <w:r>
+              <w:t>20</w:t>
+            </w:r>
+          </w:p>
+        </w:tc>
+        <w:tc>
+          <w:tcPr>
+            <w:tcW w:w="978" w:type="dxa"/>
+          </w:tcPr>
+          <w:p>
+            <w:pPr>
+              <w:cnfStyle w:val="000000000000" w:firstRow="0" w:lastRow="0" w:firstColumn="0" w:lastColumn="0" w:oddVBand="0" w:evenVBand="0" w:oddHBand="0" w:evenHBand="0" w:firstRowFirstColumn="0" w:firstRowLastColumn="0" w:lastRowFirstColumn="0" w:lastRowLastColumn="0"/>
+            </w:pPr>
+            <w:r>
+              <w:t>NO</w:t>
+            </w:r>
+          </w:p>
+        </w:tc>
+        <w:tc>
+          <w:tcPr>
+            <w:tcW w:w="1344" w:type="dxa"/>
+          </w:tcPr>
+          <w:p>
+            <w:pPr>
+              <w:cnfStyle w:val="000000000000" w:firstRow="0" w:lastRow="0" w:firstColumn="0" w:lastColumn="0" w:oddVBand="0" w:evenVBand="0" w:oddHBand="0" w:evenHBand="0" w:firstRowFirstColumn="0" w:firstRowLastColumn="0" w:lastRowFirstColumn="0" w:lastRowLastColumn="0"/>
+            </w:pPr>
+            <w:r>
+              <w:t>SI</w:t>
+            </w:r>
+          </w:p>
+        </w:tc>
+      </w:tr>
+    </w:tbl>
+    <w:p/>
+    <w:p>
+      <w:pPr>
+        <w:rPr>
+          <w:b/>
+          <w:sz w:val="32"/>
+          <w:szCs w:val="32"/>
+        </w:rPr>
+      </w:pPr>
+    </w:p>
     <w:p/>
     <w:p/>
     <w:sectPr>

</xml_diff>